<commit_message>
Plag report added and docs updated
</commit_message>
<xml_diff>
--- a/Mini Project Report_205121078.docx
+++ b/Mini Project Report_205121078.docx
@@ -1269,84 +1269,10 @@
           <w:sz w:val="28"/>
           <w:szCs w:val="28"/>
         </w:rPr>
-        <w:t xml:space="preserve">Machine Learning is a category of algorithms that allows software applications to become more accurate in predicting outcomes without being explicitly programmed. The basic </w:t>
-      </w:r>
-      <w:r>
-        <w:rPr>
-          <w:rFonts w:cstheme="minorHAnsi"/>
-          <w:sz w:val="28"/>
-          <w:szCs w:val="28"/>
-        </w:rPr>
-        <w:t>objective</w:t>
-      </w:r>
-      <w:r>
-        <w:rPr>
-          <w:rFonts w:cstheme="minorHAnsi"/>
-          <w:sz w:val="28"/>
-          <w:szCs w:val="28"/>
-        </w:rPr>
-        <w:t xml:space="preserve"> of machine learning i</w:t>
+        <w:t>Machine Learning is a category of algorithms that allows software applications to become more accurate in predicting outcomes without being explicitly programmed. The basic objective of machine learning is to build models and apply algorithms that can receive input data and use statistical analysis to predict an output while updating outputs as new data becomes available. These models can be trained to meet management expectations and used in a variety of contexts, enabling precise action to be done in order to meet the organization's goal.  In this report, the case of Big Mart, a one-stop-shopping- center, has been discussed to predict the sales of different types of items and to understand the impact of several variables on the sales of the products. High accuracy results are achieved by considering multiple elements of a dataset gathered for Big Mart and the process of developing a predictive model. These observations may then be used to inform decisions aimed at increasing sales.</w:t>
       </w:r>
       <w:bookmarkStart w:id="0" w:name="_GoBack"/>
       <w:bookmarkEnd w:id="0"/>
-      <w:r>
-        <w:rPr>
-          <w:rFonts w:cstheme="minorHAnsi"/>
-          <w:sz w:val="28"/>
-          <w:szCs w:val="28"/>
-        </w:rPr>
-        <w:t xml:space="preserve">s to build models and employ algorithms that can receive input data and use statistical analysis to predict an output while updating outputs as new data becomes available. These models can be applied in different areas and trained to match the expectations of management so that accurate steps can be taken to achieve the organization’s target. In this paper, the case of Big Mart, a one-stop-shopping- center, has been discussed to predict the sales of different types of items and </w:t>
-      </w:r>
-      <w:r>
-        <w:rPr>
-          <w:rFonts w:cstheme="minorHAnsi"/>
-          <w:sz w:val="28"/>
-          <w:szCs w:val="28"/>
-        </w:rPr>
-        <w:t>to</w:t>
-      </w:r>
-      <w:r>
-        <w:rPr>
-          <w:rFonts w:cstheme="minorHAnsi"/>
-          <w:sz w:val="28"/>
-          <w:szCs w:val="28"/>
-        </w:rPr>
-        <w:t xml:space="preserve"> understand </w:t>
-      </w:r>
-      <w:r>
-        <w:rPr>
-          <w:rFonts w:cstheme="minorHAnsi"/>
-          <w:sz w:val="28"/>
-          <w:szCs w:val="28"/>
-        </w:rPr>
-        <w:t xml:space="preserve">the impact of several variables on the sales of the products. Results with high degrees of accuracy are obtained by </w:t>
-      </w:r>
-      <w:proofErr w:type="gramStart"/>
-      <w:r>
-        <w:rPr>
-          <w:rFonts w:cstheme="minorHAnsi"/>
-          <w:sz w:val="28"/>
-          <w:szCs w:val="28"/>
-        </w:rPr>
-        <w:t>taking into account</w:t>
-      </w:r>
-      <w:proofErr w:type="gramEnd"/>
-      <w:r>
-        <w:rPr>
-          <w:rFonts w:cstheme="minorHAnsi"/>
-          <w:sz w:val="28"/>
-          <w:szCs w:val="28"/>
-        </w:rPr>
-        <w:t xml:space="preserve"> several components of a dataset collected for Big Mart and the methodology used to build a predictive model. These observations may then be used to inform decisions aimed at increasing sales.</w:t>
-      </w:r>
-      <w:r>
-        <w:rPr>
-          <w:rFonts w:cstheme="minorHAnsi"/>
-          <w:sz w:val="28"/>
-          <w:szCs w:val="28"/>
-        </w:rPr>
-        <w:t xml:space="preserve"> </w:t>
-      </w:r>
     </w:p>
     <w:p>
       <w:pPr>
@@ -14116,7 +14042,7 @@
 </file>
 
 <file path=customXml/itemProps1.xml><?xml version="1.0" encoding="utf-8"?>
-<ds:datastoreItem xmlns:ds="http://schemas.openxmlformats.org/officeDocument/2006/customXml" ds:itemID="{C19207DB-2C3E-4906-B159-F261BF4B500E}">
+<ds:datastoreItem xmlns:ds="http://schemas.openxmlformats.org/officeDocument/2006/customXml" ds:itemID="{0D92F3B9-8C8A-416E-95E3-005C25A6C98A}">
   <ds:schemaRefs>
     <ds:schemaRef ds:uri="http://schemas.openxmlformats.org/officeDocument/2006/bibliography"/>
   </ds:schemaRefs>

</xml_diff>

<commit_message>
code changed and updated docs
</commit_message>
<xml_diff>
--- a/Mini Project Report_205121078.docx
+++ b/Mini Project Report_205121078.docx
@@ -389,7 +389,6 @@
       <w:pPr>
         <w:pStyle w:val="Title"/>
         <w:sectPr>
-          <w:footerReference w:type="default" r:id="rId9"/>
           <w:pgSz w:w="12240" w:h="15840"/>
           <w:pgMar w:top="1440" w:right="1440" w:bottom="1440" w:left="1440" w:header="720" w:footer="720" w:gutter="0"/>
           <w:pgBorders w:offsetFrom="page">
@@ -836,7 +835,21 @@
           <w:sz w:val="26"/>
           <w:szCs w:val="26"/>
         </w:rPr>
-        <w:t>Project viva-voce held on …………………………….</w:t>
+        <w:t xml:space="preserve">Project viva-voce held on </w:t>
+      </w:r>
+      <w:r>
+        <w:rPr>
+          <w:sz w:val="26"/>
+          <w:szCs w:val="26"/>
+        </w:rPr>
+        <w:t>11/12/2023</w:t>
+      </w:r>
+      <w:r>
+        <w:rPr>
+          <w:sz w:val="26"/>
+          <w:szCs w:val="26"/>
+        </w:rPr>
+        <w:t>.</w:t>
       </w:r>
     </w:p>
     <w:p>
@@ -922,6 +935,7 @@
           <w:sz w:val="44"/>
           <w:szCs w:val="44"/>
         </w:rPr>
+        <w:lastRenderedPageBreak/>
         <w:t>Acknowledgment</w:t>
       </w:r>
     </w:p>
@@ -1249,7 +1263,6 @@
           <w:sz w:val="44"/>
           <w:szCs w:val="44"/>
         </w:rPr>
-        <w:lastRenderedPageBreak/>
         <w:t>Abstract</w:t>
       </w:r>
     </w:p>
@@ -1269,10 +1282,9 @@
           <w:sz w:val="28"/>
           <w:szCs w:val="28"/>
         </w:rPr>
+        <w:lastRenderedPageBreak/>
         <w:t>Machine Learning is a category of algorithms that allows software applications to become more accurate in predicting outcomes without being explicitly programmed. The basic objective of machine learning is to build models and apply algorithms that can receive input data and use statistical analysis to predict an output while updating outputs as new data becomes available. These models can be trained to meet management expectations and used in a variety of contexts, enabling precise action to be done in order to meet the organization's goal.  In this report, the case of Big Mart, a one-stop-shopping- center, has been discussed to predict the sales of different types of items and to understand the impact of several variables on the sales of the products. High accuracy results are achieved by considering multiple elements of a dataset gathered for Big Mart and the process of developing a predictive model. These observations may then be used to inform decisions aimed at increasing sales.</w:t>
       </w:r>
-      <w:bookmarkStart w:id="0" w:name="_GoBack"/>
-      <w:bookmarkEnd w:id="0"/>
     </w:p>
     <w:p>
       <w:pPr>
@@ -1298,7 +1310,7 @@
         </w:rPr>
         <w:t xml:space="preserve">: </w:t>
       </w:r>
-      <w:hyperlink r:id="rId10" w:history="1">
+      <w:hyperlink r:id="rId9" w:history="1">
         <w:r>
           <w:rPr>
             <w:rStyle w:val="Hyperlink"/>
@@ -1432,7 +1444,7 @@
           <w:szCs w:val="44"/>
         </w:rPr>
       </w:pPr>
-      <w:bookmarkStart w:id="1" w:name="_Hlk121873559"/>
+      <w:bookmarkStart w:id="0" w:name="_Hlk121873559"/>
       <w:r>
         <w:rPr>
           <w:sz w:val="44"/>
@@ -1927,7 +1939,7 @@
         </w:rPr>
       </w:pPr>
     </w:p>
-    <w:bookmarkEnd w:id="1"/>
+    <w:bookmarkEnd w:id="0"/>
     <w:p>
       <w:pPr>
         <w:pStyle w:val="Title"/>
@@ -2024,7 +2036,7 @@
                     <pic:cNvPicPr/>
                   </pic:nvPicPr>
                   <pic:blipFill>
-                    <a:blip r:embed="rId11">
+                    <a:blip r:embed="rId10">
                       <a:extLst>
                         <a:ext uri="{28A0092B-C50C-407E-A947-70E740481C1C}">
                           <a14:useLocalDpi xmlns:a14="http://schemas.microsoft.com/office/drawing/2010/main" val="0"/>
@@ -2059,7 +2071,7 @@
     <w:p>
       <w:pPr>
         <w:sectPr>
-          <w:footerReference w:type="default" r:id="rId12"/>
+          <w:footerReference w:type="default" r:id="rId11"/>
           <w:pgSz w:w="11907" w:h="16839" w:code="9"/>
           <w:pgMar w:top="1177" w:right="1440" w:bottom="1440" w:left="1440" w:header="540" w:footer="720" w:gutter="0"/>
           <w:pgBorders w:offsetFrom="page">
@@ -2068,7 +2080,7 @@
             <w:bottom w:val="thickThinSmallGap" w:sz="24" w:space="24" w:color="auto"/>
             <w:right w:val="thickThinSmallGap" w:sz="24" w:space="24" w:color="auto"/>
           </w:pgBorders>
-          <w:pgNumType w:fmt="upperRoman" w:start="1"/>
+          <w:pgNumType w:start="1"/>
           <w:cols w:space="720"/>
           <w:docGrid w:linePitch="360"/>
         </w:sectPr>
@@ -2118,7 +2130,7 @@
       <w:r>
         <w:br/>
       </w:r>
-      <w:bookmarkStart w:id="2" w:name="_Hlk152278235"/>
+      <w:bookmarkStart w:id="1" w:name="_Hlk152278235"/>
       <w:r>
         <w:rPr>
           <w:rFonts w:cstheme="minorHAnsi"/>
@@ -2141,7 +2153,7 @@
         </w:rPr>
         <w:t>sales.</w:t>
       </w:r>
-      <w:bookmarkEnd w:id="2"/>
+      <w:bookmarkEnd w:id="1"/>
     </w:p>
     <w:p>
       <w:pPr>
@@ -2504,6 +2516,8 @@
         <w:lastRenderedPageBreak/>
         <w:t>distributions as a conceptual key.</w:t>
       </w:r>
+      <w:bookmarkStart w:id="2" w:name="_GoBack"/>
+      <w:bookmarkEnd w:id="2"/>
     </w:p>
     <w:p>
       <w:pPr>
@@ -2719,7 +2733,7 @@
                     <pic:cNvPicPr/>
                   </pic:nvPicPr>
                   <pic:blipFill>
-                    <a:blip r:embed="rId13">
+                    <a:blip r:embed="rId12">
                       <a:extLst>
                         <a:ext uri="{28A0092B-C50C-407E-A947-70E740481C1C}">
                           <a14:useLocalDpi xmlns:a14="http://schemas.microsoft.com/office/drawing/2010/main" val="0"/>
@@ -2793,7 +2807,7 @@
         </w:rPr>
         <w:t xml:space="preserve"> </w:t>
       </w:r>
-      <w:hyperlink r:id="rId14" w:history="1">
+      <w:hyperlink r:id="rId13" w:history="1">
         <w:r>
           <w:rPr>
             <w:rStyle w:val="Hyperlink"/>
@@ -4617,7 +4631,7 @@
                     <pic:cNvPicPr/>
                   </pic:nvPicPr>
                   <pic:blipFill>
-                    <a:blip r:embed="rId15">
+                    <a:blip r:embed="rId14">
                       <a:extLst>
                         <a:ext uri="{28A0092B-C50C-407E-A947-70E740481C1C}">
                           <a14:useLocalDpi xmlns:a14="http://schemas.microsoft.com/office/drawing/2010/main" val="0"/>
@@ -4665,7 +4679,7 @@
                     <pic:cNvPicPr/>
                   </pic:nvPicPr>
                   <pic:blipFill>
-                    <a:blip r:embed="rId16">
+                    <a:blip r:embed="rId15">
                       <a:extLst>
                         <a:ext uri="{28A0092B-C50C-407E-A947-70E740481C1C}">
                           <a14:useLocalDpi xmlns:a14="http://schemas.microsoft.com/office/drawing/2010/main" val="0"/>
@@ -4791,7 +4805,7 @@
                     <pic:cNvPicPr/>
                   </pic:nvPicPr>
                   <pic:blipFill>
-                    <a:blip r:embed="rId17">
+                    <a:blip r:embed="rId16">
                       <a:extLst>
                         <a:ext uri="{28A0092B-C50C-407E-A947-70E740481C1C}">
                           <a14:useLocalDpi xmlns:a14="http://schemas.microsoft.com/office/drawing/2010/main" val="0"/>
@@ -4907,7 +4921,7 @@
                     <pic:cNvPicPr/>
                   </pic:nvPicPr>
                   <pic:blipFill>
-                    <a:blip r:embed="rId18">
+                    <a:blip r:embed="rId17">
                       <a:extLst>
                         <a:ext uri="{28A0092B-C50C-407E-A947-70E740481C1C}">
                           <a14:useLocalDpi xmlns:a14="http://schemas.microsoft.com/office/drawing/2010/main" val="0"/>
@@ -5222,7 +5236,7 @@
                     <pic:cNvPicPr/>
                   </pic:nvPicPr>
                   <pic:blipFill>
-                    <a:blip r:embed="rId19">
+                    <a:blip r:embed="rId18">
                       <a:extLst>
                         <a:ext uri="{28A0092B-C50C-407E-A947-70E740481C1C}">
                           <a14:useLocalDpi xmlns:a14="http://schemas.microsoft.com/office/drawing/2010/main" val="0"/>
@@ -6780,7 +6794,7 @@
                     </pic:cNvPicPr>
                   </pic:nvPicPr>
                   <pic:blipFill>
-                    <a:blip r:embed="rId20" cstate="print">
+                    <a:blip r:embed="rId19" cstate="print">
                       <a:extLst>
                         <a:ext uri="{28A0092B-C50C-407E-A947-70E740481C1C}">
                           <a14:useLocalDpi xmlns:a14="http://schemas.microsoft.com/office/drawing/2010/main" val="0"/>
@@ -6853,7 +6867,7 @@
                     </pic:cNvPicPr>
                   </pic:nvPicPr>
                   <pic:blipFill>
-                    <a:blip r:embed="rId21">
+                    <a:blip r:embed="rId20">
                       <a:extLst>
                         <a:ext uri="{28A0092B-C50C-407E-A947-70E740481C1C}">
                           <a14:useLocalDpi xmlns:a14="http://schemas.microsoft.com/office/drawing/2010/main" val="0"/>
@@ -6918,7 +6932,7 @@
                     </pic:cNvPicPr>
                   </pic:nvPicPr>
                   <pic:blipFill>
-                    <a:blip r:embed="rId22">
+                    <a:blip r:embed="rId21">
                       <a:extLst>
                         <a:ext uri="{28A0092B-C50C-407E-A947-70E740481C1C}">
                           <a14:useLocalDpi xmlns:a14="http://schemas.microsoft.com/office/drawing/2010/main" val="0"/>
@@ -7016,7 +7030,7 @@
                     </pic:cNvPicPr>
                   </pic:nvPicPr>
                   <pic:blipFill>
-                    <a:blip r:embed="rId23">
+                    <a:blip r:embed="rId22">
                       <a:extLst>
                         <a:ext uri="{28A0092B-C50C-407E-A947-70E740481C1C}">
                           <a14:useLocalDpi xmlns:a14="http://schemas.microsoft.com/office/drawing/2010/main" val="0"/>
@@ -7090,7 +7104,7 @@
                     </pic:cNvPicPr>
                   </pic:nvPicPr>
                   <pic:blipFill>
-                    <a:blip r:embed="rId24" cstate="print">
+                    <a:blip r:embed="rId23" cstate="print">
                       <a:extLst>
                         <a:ext uri="{28A0092B-C50C-407E-A947-70E740481C1C}">
                           <a14:useLocalDpi xmlns:a14="http://schemas.microsoft.com/office/drawing/2010/main" val="0"/>
@@ -7154,7 +7168,7 @@
                     </pic:cNvPicPr>
                   </pic:nvPicPr>
                   <pic:blipFill>
-                    <a:blip r:embed="rId25">
+                    <a:blip r:embed="rId24">
                       <a:extLst>
                         <a:ext uri="{28A0092B-C50C-407E-A947-70E740481C1C}">
                           <a14:useLocalDpi xmlns:a14="http://schemas.microsoft.com/office/drawing/2010/main" val="0"/>
@@ -7364,7 +7378,7 @@
                     </pic:cNvPicPr>
                   </pic:nvPicPr>
                   <pic:blipFill>
-                    <a:blip r:embed="rId26">
+                    <a:blip r:embed="rId25">
                       <a:extLst>
                         <a:ext uri="{28A0092B-C50C-407E-A947-70E740481C1C}">
                           <a14:useLocalDpi xmlns:a14="http://schemas.microsoft.com/office/drawing/2010/main" val="0"/>
@@ -7425,7 +7439,7 @@
                     </pic:cNvPicPr>
                   </pic:nvPicPr>
                   <pic:blipFill>
-                    <a:blip r:embed="rId27">
+                    <a:blip r:embed="rId26">
                       <a:extLst>
                         <a:ext uri="{28A0092B-C50C-407E-A947-70E740481C1C}">
                           <a14:useLocalDpi xmlns:a14="http://schemas.microsoft.com/office/drawing/2010/main" val="0"/>
@@ -8039,7 +8053,7 @@
         </w:rPr>
         <w:t xml:space="preserve">2. Abstract: </w:t>
       </w:r>
-      <w:hyperlink r:id="rId28" w:history="1">
+      <w:hyperlink r:id="rId27" w:history="1">
         <w:r>
           <w:rPr>
             <w:rStyle w:val="Hyperlink"/>
@@ -8102,7 +8116,7 @@
         </w:rPr>
         <w:t xml:space="preserve">: </w:t>
       </w:r>
-      <w:hyperlink r:id="rId29" w:history="1">
+      <w:hyperlink r:id="rId28" w:history="1">
         <w:r>
           <w:rPr>
             <w:rStyle w:val="Hyperlink"/>
@@ -8128,7 +8142,7 @@
         <w:bottom w:val="thickThinSmallGap" w:sz="24" w:space="24" w:color="auto"/>
         <w:right w:val="thickThinSmallGap" w:sz="24" w:space="24" w:color="auto"/>
       </w:pgBorders>
-      <w:pgNumType w:fmt="upperRoman" w:start="6"/>
+      <w:pgNumType w:start="3"/>
       <w:cols w:space="720"/>
       <w:docGrid w:linePitch="360"/>
     </w:sectPr>
@@ -8163,25 +8177,9 @@
 
 <file path=word/footer1.xml><?xml version="1.0" encoding="utf-8"?>
 <w:ftr xmlns:wpc="http://schemas.microsoft.com/office/word/2010/wordprocessingCanvas" xmlns:cx="http://schemas.microsoft.com/office/drawing/2014/chartex" xmlns:cx1="http://schemas.microsoft.com/office/drawing/2015/9/8/chartex" xmlns:cx2="http://schemas.microsoft.com/office/drawing/2015/10/21/chartex" xmlns:cx3="http://schemas.microsoft.com/office/drawing/2016/5/9/chartex" xmlns:cx4="http://schemas.microsoft.com/office/drawing/2016/5/10/chartex" xmlns:cx5="http://schemas.microsoft.com/office/drawing/2016/5/11/chartex" xmlns:cx6="http://schemas.microsoft.com/office/drawing/2016/5/12/chartex" xmlns:cx7="http://schemas.microsoft.com/office/drawing/2016/5/13/chartex" xmlns:cx8="http://schemas.microsoft.com/office/drawing/2016/5/14/chartex" xmlns:mc="http://schemas.openxmlformats.org/markup-compatibility/2006" xmlns:aink="http://schemas.microsoft.com/office/drawing/2016/ink" xmlns:am3d="http://schemas.microsoft.com/office/drawing/2017/model3d" xmlns:o="urn:schemas-microsoft-com:office:office" xmlns:r="http://schemas.openxmlformats.org/officeDocument/2006/relationships" xmlns:m="http://schemas.openxmlformats.org/officeDocument/2006/math" xmlns:v="urn:schemas-microsoft-com:vml" xmlns:wp14="http://schemas.microsoft.com/office/word/2010/wordprocessingDrawing" xmlns:wp="http://schemas.openxmlformats.org/drawingml/2006/wordprocessingDrawing" xmlns:w10="urn:schemas-microsoft-com:office:word" xmlns:w="http://schemas.openxmlformats.org/wordprocessingml/2006/main" xmlns:w14="http://schemas.microsoft.com/office/word/2010/wordml" xmlns:w15="http://schemas.microsoft.com/office/word/2012/wordml" xmlns:w16cid="http://schemas.microsoft.com/office/word/2016/wordml/cid" xmlns:w16se="http://schemas.microsoft.com/office/word/2015/wordml/symex" xmlns:wpg="http://schemas.microsoft.com/office/word/2010/wordprocessingGroup" xmlns:wpi="http://schemas.microsoft.com/office/word/2010/wordprocessingInk" xmlns:wne="http://schemas.microsoft.com/office/word/2006/wordml" xmlns:wps="http://schemas.microsoft.com/office/word/2010/wordprocessingShape" mc:Ignorable="w14 w15 w16se w16cid wp14">
-  <w:p>
-    <w:pPr>
-      <w:pStyle w:val="Footer"/>
-      <w:jc w:val="right"/>
-    </w:pPr>
-  </w:p>
-  <w:p>
-    <w:pPr>
-      <w:pStyle w:val="Footer"/>
-    </w:pPr>
-  </w:p>
-</w:ftr>
-</file>
-
-<file path=word/footer2.xml><?xml version="1.0" encoding="utf-8"?>
-<w:ftr xmlns:wpc="http://schemas.microsoft.com/office/word/2010/wordprocessingCanvas" xmlns:cx="http://schemas.microsoft.com/office/drawing/2014/chartex" xmlns:cx1="http://schemas.microsoft.com/office/drawing/2015/9/8/chartex" xmlns:cx2="http://schemas.microsoft.com/office/drawing/2015/10/21/chartex" xmlns:cx3="http://schemas.microsoft.com/office/drawing/2016/5/9/chartex" xmlns:cx4="http://schemas.microsoft.com/office/drawing/2016/5/10/chartex" xmlns:cx5="http://schemas.microsoft.com/office/drawing/2016/5/11/chartex" xmlns:cx6="http://schemas.microsoft.com/office/drawing/2016/5/12/chartex" xmlns:cx7="http://schemas.microsoft.com/office/drawing/2016/5/13/chartex" xmlns:cx8="http://schemas.microsoft.com/office/drawing/2016/5/14/chartex" xmlns:mc="http://schemas.openxmlformats.org/markup-compatibility/2006" xmlns:aink="http://schemas.microsoft.com/office/drawing/2016/ink" xmlns:am3d="http://schemas.microsoft.com/office/drawing/2017/model3d" xmlns:o="urn:schemas-microsoft-com:office:office" xmlns:r="http://schemas.openxmlformats.org/officeDocument/2006/relationships" xmlns:m="http://schemas.openxmlformats.org/officeDocument/2006/math" xmlns:v="urn:schemas-microsoft-com:vml" xmlns:wp14="http://schemas.microsoft.com/office/word/2010/wordprocessingDrawing" xmlns:wp="http://schemas.openxmlformats.org/drawingml/2006/wordprocessingDrawing" xmlns:w10="urn:schemas-microsoft-com:office:word" xmlns:w="http://schemas.openxmlformats.org/wordprocessingml/2006/main" xmlns:w14="http://schemas.microsoft.com/office/word/2010/wordml" xmlns:w15="http://schemas.microsoft.com/office/word/2012/wordml" xmlns:w16cid="http://schemas.microsoft.com/office/word/2016/wordml/cid" xmlns:w16se="http://schemas.microsoft.com/office/word/2015/wordml/symex" xmlns:wpg="http://schemas.microsoft.com/office/word/2010/wordprocessingGroup" xmlns:wpi="http://schemas.microsoft.com/office/word/2010/wordprocessingInk" xmlns:wne="http://schemas.microsoft.com/office/word/2006/wordml" xmlns:wps="http://schemas.microsoft.com/office/word/2010/wordprocessingShape" mc:Ignorable="w14 w15 w16se w16cid wp14">
   <w:sdt>
     <w:sdtPr>
-      <w:id w:val="-1637016146"/>
+      <w:id w:val="-1271932957"/>
       <w:docPartObj>
         <w:docPartGallery w:val="Page Numbers (Bottom of Page)"/>
         <w:docPartUnique/>
@@ -8196,10 +8194,28 @@
       <w:p>
         <w:pPr>
           <w:pStyle w:val="Footer"/>
-          <w:jc w:val="center"/>
+          <w:jc w:val="right"/>
         </w:pPr>
         <w:r>
-          <w:t>16</w:t>
+          <w:fldChar w:fldCharType="begin"/>
+        </w:r>
+        <w:r>
+          <w:instrText xml:space="preserve"> PAGE   \* MERGEFORMAT </w:instrText>
+        </w:r>
+        <w:r>
+          <w:fldChar w:fldCharType="separate"/>
+        </w:r>
+        <w:r>
+          <w:rPr>
+            <w:noProof/>
+          </w:rPr>
+          <w:t>2</w:t>
+        </w:r>
+        <w:r>
+          <w:rPr>
+            <w:noProof/>
+          </w:rPr>
+          <w:fldChar w:fldCharType="end"/>
         </w:r>
       </w:p>
     </w:sdtContent>
@@ -14042,7 +14058,7 @@
 </file>
 
 <file path=customXml/itemProps1.xml><?xml version="1.0" encoding="utf-8"?>
-<ds:datastoreItem xmlns:ds="http://schemas.openxmlformats.org/officeDocument/2006/customXml" ds:itemID="{0D92F3B9-8C8A-416E-95E3-005C25A6C98A}">
+<ds:datastoreItem xmlns:ds="http://schemas.openxmlformats.org/officeDocument/2006/customXml" ds:itemID="{E0267494-6C63-404F-ACD8-489FDC0E0253}">
   <ds:schemaRefs>
     <ds:schemaRef ds:uri="http://schemas.openxmlformats.org/officeDocument/2006/bibliography"/>
   </ds:schemaRefs>

</xml_diff>

<commit_message>
word file modified a little with accuracy score and RMSE value
</commit_message>
<xml_diff>
--- a/Mini Project Report_205121078.docx
+++ b/Mini Project Report_205121078.docx
@@ -1258,11 +1258,30 @@
           <w:szCs w:val="44"/>
         </w:rPr>
       </w:pPr>
-      <w:r>
+    </w:p>
+    <w:p>
+      <w:pPr>
+        <w:pStyle w:val="Title"/>
         <w:rPr>
           <w:sz w:val="44"/>
           <w:szCs w:val="44"/>
         </w:rPr>
+      </w:pPr>
+    </w:p>
+    <w:p>
+      <w:pPr>
+        <w:pStyle w:val="Title"/>
+        <w:rPr>
+          <w:sz w:val="44"/>
+          <w:szCs w:val="44"/>
+        </w:rPr>
+      </w:pPr>
+      <w:r>
+        <w:rPr>
+          <w:sz w:val="44"/>
+          <w:szCs w:val="44"/>
+        </w:rPr>
+        <w:lastRenderedPageBreak/>
         <w:t>Abstract</w:t>
       </w:r>
     </w:p>
@@ -1282,7 +1301,6 @@
           <w:sz w:val="28"/>
           <w:szCs w:val="28"/>
         </w:rPr>
-        <w:lastRenderedPageBreak/>
         <w:t>Machine Learning is a category of algorithms that allows software applications to become more accurate in predicting outcomes without being explicitly programmed. The basic objective of machine learning is to build models and apply algorithms that can receive input data and use statistical analysis to predict an output while updating outputs as new data becomes available. These models can be trained to meet management expectations and used in a variety of contexts, enabling precise action to be done in order to meet the organization's goal.  In this report, the case of Big Mart, a one-stop-shopping- center, has been discussed to predict the sales of different types of items and to understand the impact of several variables on the sales of the products. High accuracy results are achieved by considering multiple elements of a dataset gathered for Big Mart and the process of developing a predictive model. These observations may then be used to inform decisions aimed at increasing sales.</w:t>
       </w:r>
     </w:p>
@@ -2516,8 +2534,6 @@
         <w:lastRenderedPageBreak/>
         <w:t>distributions as a conceptual key.</w:t>
       </w:r>
-      <w:bookmarkStart w:id="2" w:name="_GoBack"/>
-      <w:bookmarkEnd w:id="2"/>
     </w:p>
     <w:p>
       <w:pPr>
@@ -2573,7 +2589,7 @@
           <w:szCs w:val="22"/>
         </w:rPr>
       </w:pPr>
-      <w:bookmarkStart w:id="3" w:name="_Hlk152278399"/>
+      <w:bookmarkStart w:id="2" w:name="_Hlk152278399"/>
       <w:r>
         <w:rPr>
           <w:rFonts w:asciiTheme="minorHAnsi" w:hAnsiTheme="minorHAnsi" w:cstheme="minorHAnsi"/>
@@ -2627,7 +2643,7 @@
         </w:rPr>
       </w:pPr>
     </w:p>
-    <w:bookmarkEnd w:id="3"/>
+    <w:bookmarkEnd w:id="2"/>
     <w:p/>
     <w:p/>
     <w:p/>
@@ -2791,7 +2807,7 @@
         </w:rPr>
         <w:t>Data source</w:t>
       </w:r>
-      <w:bookmarkStart w:id="4" w:name="_Hlk152278325"/>
+      <w:bookmarkStart w:id="3" w:name="_Hlk152278325"/>
       <w:r>
         <w:rPr>
           <w:rFonts w:asciiTheme="minorHAnsi" w:hAnsiTheme="minorHAnsi" w:cstheme="minorHAnsi"/>
@@ -2817,7 +2833,7 @@
           <w:t>https://www.kaggle.com/brijbhushannanda1979/bigmart-sales-data</w:t>
         </w:r>
       </w:hyperlink>
-      <w:bookmarkEnd w:id="4"/>
+      <w:bookmarkEnd w:id="3"/>
     </w:p>
     <w:p>
       <w:pPr>
@@ -3225,7 +3241,44 @@
           <w:rFonts w:ascii="Calibri" w:hAnsi="Calibri" w:cs="Calibri"/>
           <w:sz w:val="28"/>
         </w:rPr>
-        <w:t xml:space="preserve"> It was found that Random Forest Regressor performs best with smallest RMSE value i.e.  781.64 and highest R2 score equals to 0.55. So ‘Random Forest’ performed well in this problem.</w:t>
+        <w:t xml:space="preserve"> It was found that Random Forest Regressor performs best with smallest RMSE value i.e.  </w:t>
+      </w:r>
+      <w:r>
+        <w:rPr>
+          <w:rFonts w:ascii="Calibri" w:hAnsi="Calibri" w:cs="Calibri"/>
+          <w:sz w:val="28"/>
+        </w:rPr>
+        <w:t xml:space="preserve">1042.77 </w:t>
+      </w:r>
+      <w:r>
+        <w:rPr>
+          <w:rFonts w:ascii="Calibri" w:hAnsi="Calibri" w:cs="Calibri"/>
+          <w:sz w:val="28"/>
+        </w:rPr>
+        <w:t>a</w:t>
+      </w:r>
+      <w:bookmarkStart w:id="4" w:name="_GoBack"/>
+      <w:bookmarkEnd w:id="4"/>
+      <w:r>
+        <w:rPr>
+          <w:rFonts w:ascii="Calibri" w:hAnsi="Calibri" w:cs="Calibri"/>
+          <w:sz w:val="28"/>
+        </w:rPr>
+        <w:t>nd highest R2 score equals to 0.</w:t>
+      </w:r>
+      <w:r>
+        <w:rPr>
+          <w:rFonts w:ascii="Calibri" w:hAnsi="Calibri" w:cs="Calibri"/>
+          <w:sz w:val="28"/>
+        </w:rPr>
+        <w:t>601</w:t>
+      </w:r>
+      <w:r>
+        <w:rPr>
+          <w:rFonts w:ascii="Calibri" w:hAnsi="Calibri" w:cs="Calibri"/>
+          <w:sz w:val="28"/>
+        </w:rPr>
+        <w:t>. So ‘Random Forest’ performed well in this problem.</w:t>
       </w:r>
     </w:p>
     <w:p/>
@@ -14058,7 +14111,7 @@
 </file>
 
 <file path=customXml/itemProps1.xml><?xml version="1.0" encoding="utf-8"?>
-<ds:datastoreItem xmlns:ds="http://schemas.openxmlformats.org/officeDocument/2006/customXml" ds:itemID="{E0267494-6C63-404F-ACD8-489FDC0E0253}">
+<ds:datastoreItem xmlns:ds="http://schemas.openxmlformats.org/officeDocument/2006/customXml" ds:itemID="{50229438-C5F1-454C-8C8D-79721D3E40BB}">
   <ds:schemaRefs>
     <ds:schemaRef ds:uri="http://schemas.openxmlformats.org/officeDocument/2006/bibliography"/>
   </ds:schemaRefs>

</xml_diff>